<commit_message>
course notes ch. 0
</commit_message>
<xml_diff>
--- a/01-course-notes/00-welcome-to-stat218.docx
+++ b/01-course-notes/00-welcome-to-stat218.docx
@@ -449,8 +449,8 @@
         <w:jc w:val="start"/>
       </w:tblPr>
       <w:tblGrid>
-        <w:gridCol w:w="1650"/>
-        <w:gridCol w:w="6270"/>
+        <w:gridCol w:w="1870"/>
+        <w:gridCol w:w="6050"/>
       </w:tblGrid>
       <w:tr>
         <w:trPr>
@@ -559,6 +559,24 @@
           </w:p>
         </w:tc>
       </w:tr>
+      <w:tr>
+        <w:tc>
+          <w:tcPr/>
+          <w:p>
+            <w:pPr>
+              <w:pStyle w:val="Compact"/>
+            </w:pPr>
+          </w:p>
+        </w:tc>
+        <w:tc>
+          <w:tcPr/>
+          <w:p>
+            <w:pPr>
+              <w:pStyle w:val="Compact"/>
+            </w:pPr>
+          </w:p>
+        </w:tc>
+      </w:tr>
     </w:tbl>
     <w:p>
       <w:pPr>
@@ -663,7 +681,7 @@
         <w:pStyle w:val="FirstParagraph"/>
       </w:pPr>
       <w:r>
-        <w:t xml:space="preserve">I am a police detective in Winona, Minnesota, and everyone in this room is a suspect in the three fires that have been set in the last 6 weeks. I have called all of you in for questioning. Given are 16 questions I want you to answer about these fires. Please answer all 16 questions.</w:t>
+        <w:t xml:space="preserve">I am a detective in San Luis Obispo, California, and everyone in this room is a suspect in the three fires that have been set in the last 6 weeks. I have called all of you in for questioning. Given are 16 questions I want you to answer about these fires. Please answer all 16 questions.</w:t>
       </w:r>
     </w:p>
     <w:p>
@@ -1272,7 +1290,7 @@
       </w:r>
     </w:p>
     <w:bookmarkEnd w:id="37"/>
-    <w:bookmarkStart w:id="52" w:name="example-0.2-can-our-class-speak-martian"/>
+    <w:bookmarkStart w:id="49" w:name="example-0.2-can-our-class-speak-martian"/>
     <w:p>
       <w:pPr>
         <w:pStyle w:val="Heading2"/>
@@ -1735,308 +1753,40 @@
         <w:t xml:space="preserve">to display the results of the three simulations compared to the observed class results.</w:t>
       </w:r>
     </w:p>
-    <w:p>
-      <w:pPr>
-        <w:pStyle w:val="FirstParagraph"/>
-      </w:pPr>
-      <w:r>
-        <w:drawing>
-          <wp:inline>
-            <wp:extent cx="5334000" cy="2900038"/>
-            <wp:effectExtent b="0" l="0" r="0" t="0"/>
-            <wp:docPr descr="" title="" id="45" name="Picture"/>
-            <a:graphic>
-              <a:graphicData uri="http://schemas.openxmlformats.org/drawingml/2006/picture">
-                <pic:pic>
-                  <pic:nvPicPr>
-                    <pic:cNvPr descr="00-images/martian-dotplot.png" id="46" name="Picture"/>
-                    <pic:cNvPicPr>
-                      <a:picLocks noChangeArrowheads="1" noChangeAspect="1"/>
-                    </pic:cNvPicPr>
-                  </pic:nvPicPr>
-                  <pic:blipFill>
-                    <a:blip r:embed="rId44"/>
-                    <a:stretch>
-                      <a:fillRect/>
-                    </a:stretch>
-                  </pic:blipFill>
-                  <pic:spPr bwMode="auto">
-                    <a:xfrm>
-                      <a:off x="0" y="0"/>
-                      <a:ext cx="5334000" cy="2900038"/>
-                    </a:xfrm>
-                    <a:prstGeom prst="rect">
-                      <a:avLst/>
-                    </a:prstGeom>
-                    <a:noFill/>
-                    <a:ln w="9525">
-                      <a:noFill/>
-                      <a:headEnd/>
-                      <a:tailEnd/>
-                    </a:ln>
-                  </pic:spPr>
-                </pic:pic>
-              </a:graphicData>
-            </a:graphic>
-          </wp:inline>
-        </w:drawing>
-      </w:r>
-    </w:p>
-    <w:p>
-      <w:pPr>
-        <w:pStyle w:val="BodyText"/>
-      </w:pPr>
-      <w:r>
-        <w:t xml:space="preserve">We still only have a few simulations to compare our class data to. It would be much better to be able to see how our class compared to hundreds or thousands of</w:t>
-      </w:r>
-      <w:r>
-        <w:t xml:space="preserve"> </w:t>
-      </w:r>
-      <w:r>
-        <w:t xml:space="preserve">“</w:t>
-      </w:r>
-      <w:r>
-        <w:t xml:space="preserve">just-guessing</w:t>
-      </w:r>
-      <w:r>
-        <w:t xml:space="preserve">”</w:t>
-      </w:r>
-      <w:r>
-        <w:t xml:space="preserve"> </w:t>
-      </w:r>
-      <w:r>
-        <w:t xml:space="preserve">classes. Since we don’t want to flip coins all class period, we will use a computer simulation (</w:t>
-      </w:r>
-      <w:hyperlink r:id="rId47">
-        <w:r>
-          <w:rPr>
-            <w:rStyle w:val="Hyperlink"/>
-          </w:rPr>
-          <w:t xml:space="preserve">http://www.rossmanchance.com/applets/2021/oneprop/OneProp.htm</w:t>
-        </w:r>
-      </w:hyperlink>
-      <w:r>
-        <w:t xml:space="preserve">) to get 100</w:t>
-      </w:r>
-      <w:r>
-        <w:t xml:space="preserve"> </w:t>
-      </w:r>
-      <w:r>
-        <w:t xml:space="preserve">“</w:t>
-      </w:r>
-      <w:r>
-        <w:t xml:space="preserve">random guessing</w:t>
-      </w:r>
-      <w:r>
-        <w:t xml:space="preserve">”</w:t>
-      </w:r>
-      <w:r>
-        <w:t xml:space="preserve"> </w:t>
-      </w:r>
-      <w:r>
-        <w:t xml:space="preserve">statistics.</w:t>
-      </w:r>
-    </w:p>
-    <w:p>
-      <w:pPr>
-        <w:numPr>
-          <w:ilvl w:val="0"/>
-          <w:numId w:val="1029"/>
-        </w:numPr>
-        <w:pStyle w:val="Compact"/>
-      </w:pPr>
-      <w:r>
-        <w:t xml:space="preserve">Fill in the following blanks to describe how we would create a simulation of random guessing with 100 statistics. (Sketch the 100 simulated</w:t>
-      </w:r>
-      <w:r>
-        <w:t xml:space="preserve"> </w:t>
-      </w:r>
-      <w:r>
-        <w:t xml:space="preserve">“</w:t>
-      </w:r>
-      <w:r>
-        <w:t xml:space="preserve">guessing</w:t>
-      </w:r>
-      <w:r>
-        <w:t xml:space="preserve">”</w:t>
-      </w:r>
-      <w:r>
-        <w:t xml:space="preserve"> </w:t>
-      </w:r>
-      <w:r>
-        <w:t xml:space="preserve">class results on the dot-plot in Q12)</w:t>
-      </w:r>
-    </w:p>
-    <w:p>
-      <w:pPr>
-        <w:numPr>
-          <w:ilvl w:val="0"/>
-          <w:numId w:val="1030"/>
-        </w:numPr>
-        <w:pStyle w:val="Compact"/>
-      </w:pPr>
-      <w:r>
-        <w:t xml:space="preserve">Probability of correct guess: _____</w:t>
-      </w:r>
-    </w:p>
-    <w:p>
-      <w:pPr>
-        <w:numPr>
-          <w:ilvl w:val="0"/>
-          <w:numId w:val="1030"/>
-        </w:numPr>
-        <w:pStyle w:val="Compact"/>
-      </w:pPr>
-      <w:r>
-        <w:t xml:space="preserve">Number of tosses: _____</w:t>
-      </w:r>
-    </w:p>
-    <w:p>
-      <w:pPr>
-        <w:numPr>
-          <w:ilvl w:val="0"/>
-          <w:numId w:val="1030"/>
-        </w:numPr>
-        <w:pStyle w:val="Compact"/>
-      </w:pPr>
-      <w:r>
-        <w:t xml:space="preserve">Number of repetitions: _____</w:t>
-      </w:r>
-    </w:p>
-    <w:p>
-      <w:pPr>
-        <w:numPr>
-          <w:ilvl w:val="0"/>
-          <w:numId w:val="1031"/>
-        </w:numPr>
-        <w:pStyle w:val="Compact"/>
-      </w:pPr>
-      <w:r>
-        <w:t xml:space="preserve">Is your class particularly good or bad at Martian? Use the plot above to explain your answer.</w:t>
-      </w:r>
-    </w:p>
-    <w:p>
-      <w:pPr>
-        <w:numPr>
-          <w:ilvl w:val="0"/>
-          <w:numId w:val="1032"/>
-        </w:numPr>
-        <w:pStyle w:val="Compact"/>
-      </w:pPr>
-      <w:r>
-        <w:t xml:space="preserve">Is it</w:t>
-      </w:r>
-      <w:r>
-        <w:t xml:space="preserve"> </w:t>
-      </w:r>
-      <w:r>
-        <w:rPr>
-          <w:iCs/>
-          <w:i/>
-        </w:rPr>
-        <w:t xml:space="preserve">possible</w:t>
-      </w:r>
-      <w:r>
-        <w:t xml:space="preserve"> </w:t>
-      </w:r>
-      <w:r>
-        <w:t xml:space="preserve">that we could see our class results just by chance if everyone was just guessing? Explain your reasoning.</w:t>
-      </w:r>
-    </w:p>
-    <w:p>
-      <w:pPr>
-        <w:numPr>
-          <w:ilvl w:val="0"/>
-          <w:numId w:val="1033"/>
-        </w:numPr>
-        <w:pStyle w:val="Compact"/>
-      </w:pPr>
-      <w:r>
-        <w:t xml:space="preserve">Is it</w:t>
-      </w:r>
-      <w:r>
-        <w:t xml:space="preserve"> </w:t>
-      </w:r>
-      <w:r>
-        <w:rPr>
-          <w:iCs/>
-          <w:i/>
-        </w:rPr>
-        <w:t xml:space="preserve">likely</w:t>
-      </w:r>
-      <w:r>
-        <w:t xml:space="preserve"> </w:t>
-      </w:r>
-      <w:r>
-        <w:t xml:space="preserve">that we could see our class results just by chance if everyone was just guessing? Explain your reasoning.</w:t>
-      </w:r>
-    </w:p>
-    <w:p>
-      <w:pPr>
-        <w:numPr>
-          <w:ilvl w:val="0"/>
-          <w:numId w:val="1034"/>
-        </w:numPr>
-        <w:pStyle w:val="Compact"/>
-      </w:pPr>
-      <w:r>
-        <w:t xml:space="preserve">Does this activity provide evidence that students were not just guessing at random? If so, what do you think is going on here? Can we as class read Martian?</w:t>
-      </w:r>
-    </w:p>
     <w:tbl>
       <w:tblPr>
         <w:tblStyle w:val="Table"/>
+        <w:tblW w:type="pct" w:w="5000"/>
         <w:tblLook w:firstRow="0" w:lastRow="0" w:firstColumn="0" w:lastColumn="0" w:noHBand="0" w:noVBand="0" w:val="0000"/>
-        <w:tblBorders>
-          <w:left w:val="single" w:sz="24" w:space="0" w:color="0758E5"/>
-          <w:right w:val="single" w:sz="4" w:space="0" w:color="0758E5"/>
-          <w:top w:val="single" w:sz="4" w:space="0" w:color="0758E5"/>
-          <w:bottom w:val="single" w:sz="4" w:space="0" w:color="0758E5"/>
-        </w:tblBorders>
-        <w:tblCellMar>
-          <w:left w:w="144" w:type="dxa"/>
-          <w:right w:w="144" w:type="dxa"/>
-        </w:tblCellMar>
-        <w:tblInd w:w="164" w:type="dxa"/>
-        <w:tblW w:type="pct" w:w="100%"/>
+        <w:jc w:val="start"/>
       </w:tblPr>
+      <w:tblGrid>
+        <w:gridCol w:w="7920"/>
+      </w:tblGrid>
       <w:tr>
-        <w:trPr>
-          <w:cantSplit/>
-        </w:trPr>
         <w:tc>
-          <w:tcPr>
-            <w:shd w:color="auto" w:fill="dae6fb" w:val="clear"/>
-            <w:tcMar>
-              <w:top w:w="92" w:type="dxa"/>
-              <w:bottom w:w="92" w:type="dxa"/>
-            </w:tcMar>
-          </w:tcPr>
+          <w:tcPr/>
           <w:p>
             <w:pPr>
-              <w:pStyle w:val="FirstParagraph"/>
-            </w:pPr>
-            <w:pPr>
-              <w:spacing w:before="0" w:after="0"/>
-              <w:textAlignment w:val="center"/>
+              <w:jc w:val="center"/>
             </w:pPr>
             <w:r>
               <w:drawing>
                 <wp:inline>
-                  <wp:extent cx="152400" cy="152400"/>
+                  <wp:extent cx="4267200" cy="2320031"/>
                   <wp:effectExtent b="0" l="0" r="0" t="0"/>
-                  <wp:docPr descr="" title="" id="49" name="Picture"/>
+                  <wp:docPr descr="" title="" id="45" name="Picture"/>
                   <a:graphic>
                     <a:graphicData uri="http://schemas.openxmlformats.org/drawingml/2006/picture">
                       <pic:pic>
                         <pic:nvPicPr>
-                          <pic:cNvPr descr="C:\PROGRA~1\RStudio\RESOUR~1\app\bin\quarto\share\formats\docx\note.png" id="50" name="Picture"/>
+                          <pic:cNvPr descr="00-images/martian-dotplot.png" id="46" name="Picture"/>
                           <pic:cNvPicPr>
                             <a:picLocks noChangeArrowheads="1" noChangeAspect="1"/>
                           </pic:cNvPicPr>
                         </pic:nvPicPr>
                         <pic:blipFill>
-                          <a:blip r:embed="rId48"/>
+                          <a:blip r:embed="rId44"/>
                           <a:stretch>
                             <a:fillRect/>
                           </a:stretch>
@@ -2044,7 +1794,7 @@
                         <pic:spPr bwMode="auto">
                           <a:xfrm>
                             <a:off x="0" y="0"/>
-                            <a:ext cx="152400" cy="152400"/>
+                            <a:ext cx="4267200" cy="2320031"/>
                           </a:xfrm>
                           <a:prstGeom prst="rect">
                             <a:avLst/>
@@ -2062,18 +1812,311 @@
                 </wp:inline>
               </w:drawing>
             </w:r>
-            <w:r>
-              <w:t xml:space="preserve"> </w:t>
-            </w:r>
-            <w:r>
-              <w:t xml:space="preserve"> </w:t>
-            </w:r>
-            <w:r>
-              <w:t xml:space="preserve">TED Talk: 3 Clues to Understanding Your Brain by Vilayanur Ramachandran (2007)</w:t>
-            </w:r>
+          </w:p>
+          <w:p>
+            <w:pPr>
+              <w:jc w:val="center"/>
+            </w:pPr>
+            <w:pPr>
+              <w:jc w:val="start"/>
+              <w:spacing w:before="200"/>
+              <w:pStyle w:val="ImageCaption"/>
+            </w:pPr>
           </w:p>
         </w:tc>
       </w:tr>
+    </w:tbl>
+    <w:p>
+      <w:pPr>
+        <w:pStyle w:val="BodyText"/>
+      </w:pPr>
+      <w:r>
+        <w:t xml:space="preserve">We still only have a few simulations to compare our class data to. It would be much better to be able to see how our class compared to hundreds or thousands of</w:t>
+      </w:r>
+      <w:r>
+        <w:t xml:space="preserve"> </w:t>
+      </w:r>
+      <w:r>
+        <w:t xml:space="preserve">“</w:t>
+      </w:r>
+      <w:r>
+        <w:t xml:space="preserve">just-guessing</w:t>
+      </w:r>
+      <w:r>
+        <w:t xml:space="preserve">”</w:t>
+      </w:r>
+      <w:r>
+        <w:t xml:space="preserve"> </w:t>
+      </w:r>
+      <w:r>
+        <w:t xml:space="preserve">classes. Since we don’t want to flip coins all class period, we will use a computer simulation (</w:t>
+      </w:r>
+      <w:hyperlink r:id="rId47">
+        <w:r>
+          <w:rPr>
+            <w:rStyle w:val="Hyperlink"/>
+          </w:rPr>
+          <w:t xml:space="preserve">http://www.rossmanchance.com/applets/2021/oneprop/OneProp.htm</w:t>
+        </w:r>
+      </w:hyperlink>
+      <w:r>
+        <w:t xml:space="preserve">) to get 100</w:t>
+      </w:r>
+      <w:r>
+        <w:t xml:space="preserve"> </w:t>
+      </w:r>
+      <w:r>
+        <w:t xml:space="preserve">“</w:t>
+      </w:r>
+      <w:r>
+        <w:t xml:space="preserve">random guessing</w:t>
+      </w:r>
+      <w:r>
+        <w:t xml:space="preserve">”</w:t>
+      </w:r>
+      <w:r>
+        <w:t xml:space="preserve"> </w:t>
+      </w:r>
+      <w:r>
+        <w:t xml:space="preserve">statistics.</w:t>
+      </w:r>
+    </w:p>
+    <w:p>
+      <w:pPr>
+        <w:numPr>
+          <w:ilvl w:val="0"/>
+          <w:numId w:val="1029"/>
+        </w:numPr>
+        <w:pStyle w:val="Compact"/>
+      </w:pPr>
+      <w:r>
+        <w:t xml:space="preserve">Carry out the applet simulation. Note that you should consider the following questions when designing your simulation study:</w:t>
+      </w:r>
+    </w:p>
+    <w:p>
+      <w:pPr>
+        <w:numPr>
+          <w:ilvl w:val="0"/>
+          <w:numId w:val="1030"/>
+        </w:numPr>
+        <w:pStyle w:val="Compact"/>
+      </w:pPr>
+      <w:r>
+        <w:t xml:space="preserve">What are the two possible outcomes on each of the trials?</w:t>
+      </w:r>
+    </w:p>
+    <w:p>
+      <w:pPr>
+        <w:numPr>
+          <w:ilvl w:val="0"/>
+          <w:numId w:val="1030"/>
+        </w:numPr>
+        <w:pStyle w:val="Compact"/>
+      </w:pPr>
+      <w:r>
+        <w:t xml:space="preserve">What is the probability that a Bouba is accurately identified under the assumption that we are</w:t>
+      </w:r>
+      <w:r>
+        <w:t xml:space="preserve"> </w:t>
+      </w:r>
+      <w:r>
+        <w:t xml:space="preserve">“</w:t>
+      </w:r>
+      <w:r>
+        <w:t xml:space="preserve">just-guessing</w:t>
+      </w:r>
+      <w:r>
+        <w:t xml:space="preserve">”</w:t>
+      </w:r>
+      <w:r>
+        <w:t xml:space="preserve">? Change your</w:t>
+      </w:r>
+      <w:r>
+        <w:t xml:space="preserve"> </w:t>
+      </w:r>
+      <w:r>
+        <w:rPr>
+          <w:rStyle w:val="VerbatimChar"/>
+        </w:rPr>
+        <w:t xml:space="preserve">Probability of heads</w:t>
+      </w:r>
+      <w:r>
+        <w:t xml:space="preserve"> </w:t>
+      </w:r>
+      <w:r>
+        <w:t xml:space="preserve">accordingly.</w:t>
+      </w:r>
+    </w:p>
+    <w:p>
+      <w:pPr>
+        <w:pStyle w:val="BlockText"/>
+      </w:pPr>
+      <w:r>
+        <w:t xml:space="preserve">Probability of heads: _____</w:t>
+      </w:r>
+    </w:p>
+    <w:p>
+      <w:pPr>
+        <w:numPr>
+          <w:ilvl w:val="0"/>
+          <w:numId w:val="1031"/>
+        </w:numPr>
+        <w:pStyle w:val="Compact"/>
+      </w:pPr>
+      <w:r>
+        <w:t xml:space="preserve">How many students were there in this study? Keep this value in mind when setting the</w:t>
+      </w:r>
+      <w:r>
+        <w:t xml:space="preserve"> </w:t>
+      </w:r>
+      <w:r>
+        <w:rPr>
+          <w:rStyle w:val="VerbatimChar"/>
+        </w:rPr>
+        <w:t xml:space="preserve">Number of tosses</w:t>
+      </w:r>
+      <w:r>
+        <w:t xml:space="preserve"> </w:t>
+      </w:r>
+      <w:r>
+        <w:t xml:space="preserve">value.</w:t>
+      </w:r>
+    </w:p>
+    <w:p>
+      <w:pPr>
+        <w:pStyle w:val="BlockText"/>
+      </w:pPr>
+      <w:r>
+        <w:t xml:space="preserve">Number of tosses: _____</w:t>
+      </w:r>
+    </w:p>
+    <w:p>
+      <w:pPr>
+        <w:pStyle w:val="FirstParagraph"/>
+      </w:pPr>
+      <w:r>
+        <w:t xml:space="preserve">Carry out the simulation study 100 times overall, keeping track of the probability of employees chosen for management that were female on each of the simulated experiments. Sketch the 100 simulated</w:t>
+      </w:r>
+      <w:r>
+        <w:t xml:space="preserve"> </w:t>
+      </w:r>
+      <w:r>
+        <w:t xml:space="preserve">“</w:t>
+      </w:r>
+      <w:r>
+        <w:t xml:space="preserve">guessing</w:t>
+      </w:r>
+      <w:r>
+        <w:t xml:space="preserve">”</w:t>
+      </w:r>
+      <w:r>
+        <w:t xml:space="preserve"> </w:t>
+      </w:r>
+      <w:r>
+        <w:t xml:space="preserve">class results on the dot-plot in Q12.</w:t>
+      </w:r>
+    </w:p>
+    <w:p>
+      <w:pPr>
+        <w:pStyle w:val="BlockText"/>
+      </w:pPr>
+      <w:r>
+        <w:t xml:space="preserve">Number of repetitions: _____</w:t>
+      </w:r>
+    </w:p>
+    <w:p>
+      <w:pPr>
+        <w:numPr>
+          <w:ilvl w:val="0"/>
+          <w:numId w:val="1032"/>
+        </w:numPr>
+        <w:pStyle w:val="Compact"/>
+      </w:pPr>
+      <w:r>
+        <w:t xml:space="preserve">Is your class particularly good or bad at Martian? Use the plot above to explain your answer.</w:t>
+      </w:r>
+    </w:p>
+    <w:p>
+      <w:pPr>
+        <w:numPr>
+          <w:ilvl w:val="0"/>
+          <w:numId w:val="1033"/>
+        </w:numPr>
+        <w:pStyle w:val="Compact"/>
+      </w:pPr>
+      <w:r>
+        <w:t xml:space="preserve">Is it</w:t>
+      </w:r>
+      <w:r>
+        <w:t xml:space="preserve"> </w:t>
+      </w:r>
+      <w:r>
+        <w:rPr>
+          <w:iCs/>
+          <w:i/>
+        </w:rPr>
+        <w:t xml:space="preserve">possible</w:t>
+      </w:r>
+      <w:r>
+        <w:t xml:space="preserve"> </w:t>
+      </w:r>
+      <w:r>
+        <w:t xml:space="preserve">that we could see our class results just by chance if everyone was just guessing? Explain your reasoning.</w:t>
+      </w:r>
+    </w:p>
+    <w:p>
+      <w:pPr>
+        <w:numPr>
+          <w:ilvl w:val="0"/>
+          <w:numId w:val="1034"/>
+        </w:numPr>
+        <w:pStyle w:val="Compact"/>
+      </w:pPr>
+      <w:r>
+        <w:t xml:space="preserve">Is it</w:t>
+      </w:r>
+      <w:r>
+        <w:t xml:space="preserve"> </w:t>
+      </w:r>
+      <w:r>
+        <w:rPr>
+          <w:iCs/>
+          <w:i/>
+        </w:rPr>
+        <w:t xml:space="preserve">likely</w:t>
+      </w:r>
+      <w:r>
+        <w:t xml:space="preserve"> </w:t>
+      </w:r>
+      <w:r>
+        <w:t xml:space="preserve">that we could see our class results just by chance if everyone was just guessing? Explain your reasoning.</w:t>
+      </w:r>
+    </w:p>
+    <w:p>
+      <w:pPr>
+        <w:numPr>
+          <w:ilvl w:val="0"/>
+          <w:numId w:val="1035"/>
+        </w:numPr>
+        <w:pStyle w:val="Compact"/>
+      </w:pPr>
+      <w:r>
+        <w:t xml:space="preserve">Does this activity provide evidence that students were not just guessing at random? If so, what do you think is going on here? Can we as class read Martian?</w:t>
+      </w:r>
+    </w:p>
+    <w:tbl>
+      <w:tblPr>
+        <w:tblStyle w:val="Table"/>
+        <w:tblLook w:firstRow="0" w:lastRow="0" w:firstColumn="0" w:lastColumn="0" w:noHBand="0" w:noVBand="0" w:val="0000"/>
+        <w:tblBorders>
+          <w:left w:val="single" w:sz="24" w:space="0" w:color="909090"/>
+        </w:tblBorders>
+        <w:tblCellMar>
+          <w:left w:w="0" w:type="dxa"/>
+          <w:right w:w="0" w:type="dxa"/>
+        </w:tblCellMar>
+        <w:tblInd w:w="164" w:type="dxa"/>
+      </w:tblPr>
       <w:tr>
         <w:trPr>
           <w:cantSplit/>
@@ -2081,10 +2124,24 @@
         <w:tc>
           <w:tcPr>
             <w:tcMar>
-              <w:top w:w="108" w:type="dxa"/>
-              <w:bottom w:w="108" w:type="dxa"/>
+              <w:left w:w="144" w:type="dxa"/>
             </w:tcMar>
           </w:tcPr>
+          <w:p>
+            <w:pPr>
+              <w:pStyle w:val="FirstParagraph"/>
+            </w:pPr>
+            <w:pPr>
+              <w:spacing w:before="16" w:after="64"/>
+            </w:pPr>
+            <w:r>
+              <w:rPr>
+                <w:bCs/>
+                <w:b/>
+              </w:rPr>
+              <w:t xml:space="preserve">TED Talk: 3 Clues to Understanding Your Brain by Vilayanur Ramachandran (2007)</w:t>
+            </w:r>
+          </w:p>
           <w:p>
             <w:pPr>
               <w:pStyle w:val="BodyText"/>
@@ -2098,7 +2155,7 @@
             <w:r>
               <w:t xml:space="preserve"> </w:t>
             </w:r>
-            <w:hyperlink r:id="rId51">
+            <w:hyperlink r:id="rId48">
               <w:r>
                 <w:rPr>
                   <w:rStyle w:val="Hyperlink"/>
@@ -2110,7 +2167,12 @@
         </w:tc>
       </w:tr>
     </w:tbl>
-    <w:bookmarkEnd w:id="52"/>
+    <w:p>
+      <w:r>
+        <w:br w:type="page"/>
+      </w:r>
+    </w:p>
+    <w:bookmarkEnd w:id="49"/>
     <w:sectPr/>
   </w:body>
 </w:document>
@@ -4399,6 +4461,9 @@
     <w:abstractNumId w:val="991"/>
   </w:num>
   <w:num w:numId="1031">
+    <w:abstractNumId w:val="991"/>
+  </w:num>
+  <w:num w:numId="1032">
     <w:abstractNumId w:val="994114"/>
     <w:lvlOverride w:ilvl="0">
       <w:startOverride w:val="14"/>
@@ -4428,7 +4493,7 @@
       <w:startOverride w:val="14"/>
     </w:lvlOverride>
   </w:num>
-  <w:num w:numId="1032">
+  <w:num w:numId="1033">
     <w:abstractNumId w:val="994115"/>
     <w:lvlOverride w:ilvl="0">
       <w:startOverride w:val="15"/>
@@ -4458,7 +4523,7 @@
       <w:startOverride w:val="15"/>
     </w:lvlOverride>
   </w:num>
-  <w:num w:numId="1033">
+  <w:num w:numId="1034">
     <w:abstractNumId w:val="994116"/>
     <w:lvlOverride w:ilvl="0">
       <w:startOverride w:val="16"/>
@@ -4488,7 +4553,7 @@
       <w:startOverride w:val="16"/>
     </w:lvlOverride>
   </w:num>
-  <w:num w:numId="1034">
+  <w:num w:numId="1035">
     <w:abstractNumId w:val="994117"/>
     <w:lvlOverride w:ilvl="0">
       <w:startOverride w:val="17"/>

</xml_diff>

<commit_message>
00 notes and hw1
</commit_message>
<xml_diff>
--- a/01-course-notes/00-welcome-to-stat218.docx
+++ b/01-course-notes/00-welcome-to-stat218.docx
@@ -334,7 +334,7 @@
           <w:rPr>
             <w:rStyle w:val="Hyperlink"/>
           </w:rPr>
-          <w:t xml:space="preserve">Padlet</w:t>
+          <w:t xml:space="preserve">MentiMeter Poll</w:t>
         </w:r>
       </w:hyperlink>
       <w:r>
@@ -1765,7 +1765,7 @@
       </w:r>
     </w:p>
     <w:bookmarkEnd w:id="41"/>
-    <w:bookmarkStart w:id="53" w:name="example-0.2-can-our-class-speak-martian"/>
+    <w:bookmarkStart w:id="54" w:name="example-0.2-can-our-class-speak-martian"/>
     <w:p>
       <w:pPr>
         <w:pStyle w:val="Heading2"/>
@@ -1888,7 +1888,18 @@
         <w:pStyle w:val="Compact"/>
       </w:pPr>
       <w:r>
-        <w:t xml:space="preserve">How many students in the entire class were correct in identifying Bouba?</w:t>
+        <w:t xml:space="preserve">How many students in the entire class were correct in identifying Bouba? (</w:t>
+      </w:r>
+      <w:hyperlink r:id="rId45">
+        <w:r>
+          <w:rPr>
+            <w:rStyle w:val="Hyperlink"/>
+          </w:rPr>
+          <w:t xml:space="preserve">MentiMeter Poll 1</w:t>
+        </w:r>
+      </w:hyperlink>
+      <w:r>
+        <w:t xml:space="preserve">)</w:t>
       </w:r>
     </w:p>
     <w:p>
@@ -2078,7 +2089,18 @@
         <w:t xml:space="preserve"> </w:t>
       </w:r>
       <w:r>
-        <w:t xml:space="preserve">correctly in the second class simulation? (Sketch your results in Q10)</w:t>
+        <w:t xml:space="preserve">correctly in the second class simulation? (Sketch your results in Q10) (</w:t>
+      </w:r>
+      <w:hyperlink r:id="rId46">
+        <w:r>
+          <w:rPr>
+            <w:rStyle w:val="Hyperlink"/>
+          </w:rPr>
+          <w:t xml:space="preserve">MentiMeter Poll 2</w:t>
+        </w:r>
+      </w:hyperlink>
+      <w:r>
+        <w:t xml:space="preserve">)</w:t>
       </w:r>
     </w:p>
     <w:p>
@@ -2150,18 +2172,18 @@
           <wp:inline>
             <wp:extent cx="5334000" cy="2200275"/>
             <wp:effectExtent b="0" l="0" r="0" t="0"/>
-            <wp:docPr descr="" title="" id="46" name="Picture"/>
+            <wp:docPr descr="" title="" id="48" name="Picture"/>
             <a:graphic>
               <a:graphicData uri="http://schemas.openxmlformats.org/drawingml/2006/picture">
                 <pic:pic>
                   <pic:nvPicPr>
-                    <pic:cNvPr descr="00-images/martian-sketch.png" id="47" name="Picture"/>
+                    <pic:cNvPr descr="00-images/martian-sketch.png" id="49" name="Picture"/>
                     <pic:cNvPicPr>
                       <a:picLocks noChangeArrowheads="1" noChangeAspect="1"/>
                     </pic:cNvPicPr>
                   </pic:nvPicPr>
                   <pic:blipFill>
-                    <a:blip r:embed="rId45"/>
+                    <a:blip r:embed="rId47"/>
                     <a:stretch>
                       <a:fillRect/>
                     </a:stretch>
@@ -2250,18 +2272,18 @@
                 <wp:inline>
                   <wp:extent cx="4267200" cy="2320031"/>
                   <wp:effectExtent b="0" l="0" r="0" t="0"/>
-                  <wp:docPr descr="" title="" id="49" name="Picture"/>
+                  <wp:docPr descr="" title="" id="51" name="Picture"/>
                   <a:graphic>
                     <a:graphicData uri="http://schemas.openxmlformats.org/drawingml/2006/picture">
                       <pic:pic>
                         <pic:nvPicPr>
-                          <pic:cNvPr descr="00-images/martian-dotplot.png" id="50" name="Picture"/>
+                          <pic:cNvPr descr="00-images/martian-dotplot.png" id="52" name="Picture"/>
                           <pic:cNvPicPr>
                             <a:picLocks noChangeArrowheads="1" noChangeAspect="1"/>
                           </pic:cNvPicPr>
                         </pic:nvPicPr>
                         <pic:blipFill>
-                          <a:blip r:embed="rId48"/>
+                          <a:blip r:embed="rId50"/>
                           <a:stretch>
                             <a:fillRect/>
                           </a:stretch>
@@ -2326,14 +2348,12 @@
       <w:r>
         <w:t xml:space="preserve">classes. Since we don’t want to flip coins all class period, we will use a computer simulation (</w:t>
       </w:r>
-      <w:hyperlink r:id="rId51">
-        <w:r>
-          <w:rPr>
-            <w:rStyle w:val="Hyperlink"/>
-          </w:rPr>
-          <w:t xml:space="preserve">http://www.rossmanchance.com/applets/2021/oneprop/OneProp.htm</w:t>
-        </w:r>
-      </w:hyperlink>
+      <w:r>
+        <w:rPr>
+          <w:rStyle w:val="VerbatimChar"/>
+        </w:rPr>
+        <w:t xml:space="preserve">Canvas &gt; Online Simulation Applets &gt; One proportion inference</w:t>
+      </w:r>
       <w:r>
         <w:t xml:space="preserve">) to get 100</w:t>
       </w:r>
@@ -2630,7 +2650,7 @@
             <w:r>
               <w:t xml:space="preserve"> </w:t>
             </w:r>
-            <w:hyperlink r:id="rId52">
+            <w:hyperlink r:id="rId53">
               <w:r>
                 <w:rPr>
                   <w:rStyle w:val="Hyperlink"/>
@@ -2647,7 +2667,7 @@
         <w:br w:type="page"/>
       </w:r>
     </w:p>
-    <w:bookmarkEnd w:id="53"/>
+    <w:bookmarkEnd w:id="54"/>
     <w:sectPr/>
   </w:body>
 </w:document>

</xml_diff>